<commit_message>
Basic python assignment no2
</commit_message>
<xml_diff>
--- a/Assignment_2(Basic Python).docx
+++ b/Assignment_2(Basic Python).docx
@@ -6,6 +6,8 @@
       <w:pPr>
         <w:spacing w:before="220"/>
       </w:pPr>
+      <w:bookmarkStart w:id="0" w:name="_GoBack"/>
+      <w:bookmarkEnd w:id="0"/>
       <w:proofErr w:type="gramStart"/>
       <w:r>
         <w:t>1.What</w:t>
@@ -140,14 +142,7 @@
           <w:b/>
           <w:i/>
         </w:rPr>
-        <w:t>bool(x))</w:t>
-      </w:r>
-      <w:r>
-        <w:rPr>
-          <w:b/>
-          <w:i/>
-        </w:rPr>
-        <w:t>-----</w:t>
+        <w:t>bool(x))-----</w:t>
       </w:r>
       <w:r>
         <w:rPr>
@@ -187,14 +182,7 @@
           <w:b/>
           <w:i/>
         </w:rPr>
-        <w:t>bool(y))</w:t>
-      </w:r>
-      <w:r>
-        <w:rPr>
-          <w:b/>
-          <w:i/>
-        </w:rPr>
-        <w:t>-----------------</w:t>
+        <w:t>bool(y))-----------------</w:t>
       </w:r>
       <w:r>
         <w:rPr>
@@ -216,10 +204,7 @@
         <w:spacing w:before="220"/>
       </w:pPr>
       <w:r>
-        <w:t>2</w:t>
-      </w:r>
-      <w:r>
-        <w:t>. What are the three different types of Boolean operators?</w:t>
+        <w:t>2. What are the three different types of Boolean operators?</w:t>
       </w:r>
     </w:p>
     <w:p>
@@ -535,8 +520,6 @@
       <w:pPr>
         <w:spacing w:before="220"/>
       </w:pPr>
-      <w:bookmarkStart w:id="0" w:name="_GoBack"/>
-      <w:bookmarkEnd w:id="0"/>
     </w:p>
     <w:p>
       <w:pPr>
@@ -736,7 +719,6 @@
           <w:b/>
           <w:i/>
         </w:rPr>
-        <w:lastRenderedPageBreak/>
         <w:t>The following are six comparison operator:-</w:t>
       </w:r>
     </w:p>
@@ -789,6 +771,7 @@
         <w:spacing w:before="220"/>
       </w:pPr>
       <w:r>
+        <w:lastRenderedPageBreak/>
         <w:t xml:space="preserve">6. How do you tell the difference between the equal to and assignment </w:t>
       </w:r>
       <w:proofErr w:type="spellStart"/>
@@ -1291,10 +1274,7 @@
         <w:spacing w:before="220"/>
       </w:pPr>
       <w:r>
-        <w:t>8. Write code that prints Hello if 1 is stored in spam, prints Howdy if 2 is stored in spam, and pri</w:t>
-      </w:r>
-      <w:r>
-        <w:t xml:space="preserve">nts Greetings! </w:t>
+        <w:t xml:space="preserve">8. Write code that prints Hello if 1 is stored in spam, prints Howdy if 2 is stored in spam, and prints Greetings! </w:t>
       </w:r>
       <w:proofErr w:type="gramStart"/>
       <w:r>
@@ -1318,8 +1298,254 @@
           <w:b/>
           <w:i/>
         </w:rPr>
+        <w:t>----</w:t>
+      </w:r>
+      <w:r>
+        <w:rPr>
+          <w:b/>
+          <w:i/>
+        </w:rPr>
+        <w:sym w:font="Wingdings" w:char="F0E0"/>
+      </w:r>
+      <w:r>
+        <w:rPr>
+          <w:b/>
+          <w:i/>
+        </w:rPr>
+        <w:t xml:space="preserve"> spam = </w:t>
+      </w:r>
+      <w:proofErr w:type="spellStart"/>
+      <w:proofErr w:type="gramStart"/>
+      <w:r>
+        <w:rPr>
+          <w:b/>
+          <w:i/>
+        </w:rPr>
+        <w:t>int</w:t>
+      </w:r>
+      <w:proofErr w:type="spellEnd"/>
+      <w:r>
+        <w:rPr>
+          <w:b/>
+          <w:i/>
+        </w:rPr>
+        <w:t>(</w:t>
+      </w:r>
+      <w:proofErr w:type="gramEnd"/>
+      <w:r>
+        <w:rPr>
+          <w:b/>
+          <w:i/>
+        </w:rPr>
+        <w:t>input("Enter your Number:- "))</w:t>
+      </w:r>
+    </w:p>
+    <w:p>
+      <w:pPr>
+        <w:spacing w:before="220"/>
+        <w:rPr>
+          <w:b/>
+          <w:i/>
+        </w:rPr>
+      </w:pPr>
+      <w:proofErr w:type="gramStart"/>
+      <w:r>
+        <w:rPr>
+          <w:b/>
+          <w:i/>
+        </w:rPr>
+        <w:t>if</w:t>
+      </w:r>
+      <w:proofErr w:type="gramEnd"/>
+      <w:r>
+        <w:rPr>
+          <w:b/>
+          <w:i/>
+        </w:rPr>
+        <w:t xml:space="preserve"> spam==1:</w:t>
+      </w:r>
+    </w:p>
+    <w:p>
+      <w:pPr>
+        <w:spacing w:before="220"/>
+        <w:rPr>
+          <w:b/>
+          <w:i/>
+        </w:rPr>
+      </w:pPr>
+      <w:r>
+        <w:rPr>
+          <w:b/>
+          <w:i/>
+        </w:rPr>
         <w:lastRenderedPageBreak/>
-        <w:t>----</w:t>
+        <w:t xml:space="preserve">    </w:t>
+      </w:r>
+      <w:proofErr w:type="gramStart"/>
+      <w:r>
+        <w:rPr>
+          <w:b/>
+          <w:i/>
+        </w:rPr>
+        <w:t>print(</w:t>
+      </w:r>
+      <w:proofErr w:type="gramEnd"/>
+      <w:r>
+        <w:rPr>
+          <w:b/>
+          <w:i/>
+        </w:rPr>
+        <w:t>"Hello")</w:t>
+      </w:r>
+    </w:p>
+    <w:p>
+      <w:pPr>
+        <w:spacing w:before="220"/>
+        <w:rPr>
+          <w:b/>
+          <w:i/>
+        </w:rPr>
+      </w:pPr>
+      <w:proofErr w:type="spellStart"/>
+      <w:proofErr w:type="gramStart"/>
+      <w:r>
+        <w:rPr>
+          <w:b/>
+          <w:i/>
+        </w:rPr>
+        <w:t>elif</w:t>
+      </w:r>
+      <w:proofErr w:type="spellEnd"/>
+      <w:proofErr w:type="gramEnd"/>
+      <w:r>
+        <w:rPr>
+          <w:b/>
+          <w:i/>
+        </w:rPr>
+        <w:t xml:space="preserve"> spam==2:</w:t>
+      </w:r>
+    </w:p>
+    <w:p>
+      <w:pPr>
+        <w:spacing w:before="220"/>
+        <w:rPr>
+          <w:b/>
+          <w:i/>
+        </w:rPr>
+      </w:pPr>
+      <w:r>
+        <w:rPr>
+          <w:b/>
+          <w:i/>
+        </w:rPr>
+        <w:t xml:space="preserve">    </w:t>
+      </w:r>
+      <w:proofErr w:type="gramStart"/>
+      <w:r>
+        <w:rPr>
+          <w:b/>
+          <w:i/>
+        </w:rPr>
+        <w:t>print(</w:t>
+      </w:r>
+      <w:proofErr w:type="gramEnd"/>
+      <w:r>
+        <w:rPr>
+          <w:b/>
+          <w:i/>
+        </w:rPr>
+        <w:t>"Howdy")</w:t>
+      </w:r>
+    </w:p>
+    <w:p>
+      <w:pPr>
+        <w:spacing w:before="220"/>
+        <w:rPr>
+          <w:b/>
+          <w:i/>
+        </w:rPr>
+      </w:pPr>
+      <w:proofErr w:type="gramStart"/>
+      <w:r>
+        <w:rPr>
+          <w:b/>
+          <w:i/>
+        </w:rPr>
+        <w:t>else</w:t>
+      </w:r>
+      <w:proofErr w:type="gramEnd"/>
+      <w:r>
+        <w:rPr>
+          <w:b/>
+          <w:i/>
+        </w:rPr>
+        <w:t>:</w:t>
+      </w:r>
+    </w:p>
+    <w:p>
+      <w:pPr>
+        <w:spacing w:before="220"/>
+        <w:rPr>
+          <w:b/>
+          <w:i/>
+        </w:rPr>
+      </w:pPr>
+      <w:r>
+        <w:rPr>
+          <w:b/>
+          <w:i/>
+        </w:rPr>
+        <w:t xml:space="preserve">    </w:t>
+      </w:r>
+      <w:proofErr w:type="gramStart"/>
+      <w:r>
+        <w:rPr>
+          <w:b/>
+          <w:i/>
+        </w:rPr>
+        <w:t>print(</w:t>
+      </w:r>
+      <w:proofErr w:type="gramEnd"/>
+      <w:r>
+        <w:rPr>
+          <w:b/>
+          <w:i/>
+        </w:rPr>
+        <w:t>"Greetings")</w:t>
+      </w:r>
+    </w:p>
+    <w:p>
+      <w:pPr>
+        <w:spacing w:before="220"/>
+      </w:pPr>
+    </w:p>
+    <w:p>
+      <w:pPr>
+        <w:spacing w:before="220"/>
+      </w:pPr>
+      <w:proofErr w:type="gramStart"/>
+      <w:r>
+        <w:t>9.If</w:t>
+      </w:r>
+      <w:proofErr w:type="gramEnd"/>
+      <w:r>
+        <w:t xml:space="preserve"> your programme is stuck in an endless loop, what keys you’ll press?</w:t>
+      </w:r>
+    </w:p>
+    <w:p>
+      <w:pPr>
+        <w:spacing w:before="220"/>
+        <w:rPr>
+          <w:b/>
+          <w:i/>
+        </w:rPr>
+      </w:pPr>
+      <w:r>
+        <w:rPr>
+          <w:b/>
+          <w:i/>
+        </w:rPr>
+        <w:t>-</w:t>
       </w:r>
       <w:r>
         <w:rPr>
@@ -1333,251 +1559,603 @@
           <w:b/>
           <w:i/>
         </w:rPr>
+        <w:t xml:space="preserve"> We will break the loop by pressing ctrl + c.</w:t>
+      </w:r>
+    </w:p>
+    <w:p>
+      <w:pPr>
+        <w:spacing w:before="220"/>
+      </w:pPr>
+      <w:r>
+        <w:t>10. How can you tell the difference between break and continue?</w:t>
+      </w:r>
+    </w:p>
+    <w:p>
+      <w:pPr>
+        <w:spacing w:before="220"/>
+        <w:rPr>
+          <w:b/>
+          <w:i/>
+        </w:rPr>
+      </w:pPr>
+      <w:r>
+        <w:rPr>
+          <w:b/>
+          <w:i/>
+        </w:rPr>
+        <w:t>-</w:t>
+      </w:r>
+      <w:r>
+        <w:rPr>
+          <w:b/>
+          <w:i/>
+        </w:rPr>
+        <w:sym w:font="Wingdings" w:char="F0E0"/>
+      </w:r>
+      <w:r>
+        <w:rPr>
+          <w:b/>
+          <w:i/>
+        </w:rPr>
+        <w:t xml:space="preserve"> Break is used to exit from given program or in from While loop. When the code ends then program pick another line for execution and if condition doesn’t satisfied then it will exit from While loop.</w:t>
+      </w:r>
+    </w:p>
+    <w:p>
+      <w:pPr>
+        <w:spacing w:before="220"/>
+        <w:jc w:val="center"/>
+        <w:rPr>
+          <w:b/>
+          <w:i/>
+        </w:rPr>
+      </w:pPr>
+      <w:proofErr w:type="gramStart"/>
+      <w:r>
+        <w:rPr>
+          <w:b/>
+          <w:i/>
+        </w:rPr>
+        <w:t>items</w:t>
+      </w:r>
+      <w:proofErr w:type="gramEnd"/>
+      <w:r>
+        <w:rPr>
+          <w:b/>
+          <w:i/>
+        </w:rPr>
+        <w:t xml:space="preserve"> = ["</w:t>
+      </w:r>
+      <w:r>
+        <w:rPr>
+          <w:b/>
+          <w:i/>
+        </w:rPr>
+        <w:t>Pin”</w:t>
+      </w:r>
+      <w:r>
+        <w:rPr>
+          <w:b/>
+          <w:i/>
+        </w:rPr>
+        <w:t>, "</w:t>
+      </w:r>
+      <w:r>
+        <w:rPr>
+          <w:b/>
+          <w:i/>
+        </w:rPr>
+        <w:t>Stapler</w:t>
+      </w:r>
+      <w:r>
+        <w:rPr>
+          <w:b/>
+          <w:i/>
+        </w:rPr>
+        <w:t>", "</w:t>
+      </w:r>
+      <w:r>
+        <w:rPr>
+          <w:b/>
+          <w:i/>
+        </w:rPr>
+        <w:t>Bottle</w:t>
+      </w:r>
+      <w:r>
+        <w:rPr>
+          <w:b/>
+          <w:i/>
+        </w:rPr>
+        <w:t>"]</w:t>
+      </w:r>
+    </w:p>
+    <w:p>
+      <w:pPr>
+        <w:spacing w:before="220"/>
+        <w:jc w:val="center"/>
+        <w:rPr>
+          <w:b/>
+          <w:i/>
+        </w:rPr>
+      </w:pPr>
+      <w:proofErr w:type="gramStart"/>
+      <w:r>
+        <w:rPr>
+          <w:b/>
+          <w:i/>
+        </w:rPr>
+        <w:t>for</w:t>
+      </w:r>
+      <w:proofErr w:type="gramEnd"/>
+      <w:r>
+        <w:rPr>
+          <w:b/>
+          <w:i/>
+        </w:rPr>
+        <w:t xml:space="preserve"> x in </w:t>
+      </w:r>
+      <w:proofErr w:type="spellStart"/>
+      <w:r>
+        <w:rPr>
+          <w:b/>
+          <w:i/>
+        </w:rPr>
+        <w:t>tems</w:t>
+      </w:r>
+      <w:proofErr w:type="spellEnd"/>
+      <w:r>
+        <w:rPr>
+          <w:b/>
+          <w:i/>
+        </w:rPr>
+        <w:t>:</w:t>
+      </w:r>
+    </w:p>
+    <w:p>
+      <w:pPr>
+        <w:spacing w:before="220"/>
+        <w:jc w:val="center"/>
+        <w:rPr>
+          <w:b/>
+          <w:i/>
+        </w:rPr>
+      </w:pPr>
+      <w:proofErr w:type="gramStart"/>
+      <w:r>
+        <w:rPr>
+          <w:b/>
+          <w:i/>
+        </w:rPr>
+        <w:t>print(</w:t>
+      </w:r>
+      <w:proofErr w:type="gramEnd"/>
+      <w:r>
+        <w:rPr>
+          <w:b/>
+          <w:i/>
+        </w:rPr>
+        <w:t>x)</w:t>
+      </w:r>
+    </w:p>
+    <w:p>
+      <w:pPr>
+        <w:spacing w:before="220"/>
+        <w:jc w:val="center"/>
+        <w:rPr>
+          <w:b/>
+          <w:i/>
+        </w:rPr>
+      </w:pPr>
+      <w:proofErr w:type="gramStart"/>
+      <w:r>
+        <w:rPr>
+          <w:b/>
+          <w:i/>
+        </w:rPr>
+        <w:t>if</w:t>
+      </w:r>
+      <w:proofErr w:type="gramEnd"/>
+      <w:r>
+        <w:rPr>
+          <w:b/>
+          <w:i/>
+        </w:rPr>
+        <w:t xml:space="preserve"> x == "stapler</w:t>
+      </w:r>
+      <w:r>
+        <w:rPr>
+          <w:b/>
+          <w:i/>
+        </w:rPr>
+        <w:t>":</w:t>
+      </w:r>
+    </w:p>
+    <w:p>
+      <w:pPr>
+        <w:spacing w:before="220"/>
+        <w:jc w:val="center"/>
+        <w:rPr>
+          <w:b/>
+          <w:i/>
+        </w:rPr>
+      </w:pPr>
+      <w:proofErr w:type="gramStart"/>
+      <w:r>
+        <w:rPr>
+          <w:b/>
+          <w:i/>
+        </w:rPr>
+        <w:t>break</w:t>
+      </w:r>
+      <w:proofErr w:type="gramEnd"/>
+    </w:p>
+    <w:p>
+      <w:pPr>
+        <w:spacing w:before="220"/>
+        <w:jc w:val="center"/>
+        <w:rPr>
+          <w:b/>
+          <w:i/>
+        </w:rPr>
+      </w:pPr>
+      <w:r>
+        <w:rPr>
+          <w:b/>
+          <w:i/>
+        </w:rPr>
+        <w:t>output</w:t>
+      </w:r>
+      <w:proofErr w:type="gramStart"/>
+      <w:r>
+        <w:rPr>
+          <w:b/>
+          <w:i/>
+        </w:rPr>
+        <w:t>:-</w:t>
+      </w:r>
+      <w:proofErr w:type="gramEnd"/>
+      <w:r>
+        <w:rPr>
+          <w:b/>
+          <w:i/>
+        </w:rPr>
+        <w:t xml:space="preserve"> “</w:t>
+      </w:r>
+      <w:proofErr w:type="spellStart"/>
+      <w:r>
+        <w:rPr>
+          <w:b/>
+          <w:i/>
+        </w:rPr>
+        <w:t>pin”,””Stapler</w:t>
+      </w:r>
+      <w:proofErr w:type="spellEnd"/>
+      <w:r>
+        <w:rPr>
+          <w:b/>
+          <w:i/>
+        </w:rPr>
+        <w:t>”</w:t>
+      </w:r>
+    </w:p>
+    <w:p>
+      <w:pPr>
+        <w:spacing w:before="220"/>
+        <w:rPr>
+          <w:b/>
+          <w:i/>
+        </w:rPr>
+      </w:pPr>
+      <w:r>
+        <w:rPr>
+          <w:b/>
+          <w:i/>
+        </w:rPr>
+        <w:t>-</w:t>
+      </w:r>
+      <w:r>
+        <w:rPr>
+          <w:b/>
+          <w:i/>
+        </w:rPr>
+        <w:sym w:font="Wingdings" w:char="F0E0"/>
+      </w:r>
+      <w:r>
+        <w:rPr>
+          <w:b/>
+          <w:i/>
+        </w:rPr>
+        <w:t xml:space="preserve"> Continue statement is used to skip the code within loop.</w:t>
+      </w:r>
+    </w:p>
+    <w:p>
+      <w:pPr>
+        <w:spacing w:before="220"/>
+        <w:jc w:val="center"/>
+        <w:rPr>
+          <w:b/>
+          <w:i/>
+        </w:rPr>
+      </w:pPr>
+      <w:proofErr w:type="gramStart"/>
+      <w:r>
+        <w:rPr>
+          <w:b/>
+          <w:i/>
+        </w:rPr>
+        <w:t>items</w:t>
+      </w:r>
+      <w:proofErr w:type="gramEnd"/>
+      <w:r>
+        <w:rPr>
+          <w:b/>
+          <w:i/>
+        </w:rPr>
+        <w:t xml:space="preserve"> = [“Pin</w:t>
+      </w:r>
+      <w:r>
+        <w:rPr>
+          <w:b/>
+          <w:i/>
+        </w:rPr>
+        <w:t>", "</w:t>
+      </w:r>
+      <w:r>
+        <w:rPr>
+          <w:b/>
+          <w:i/>
+        </w:rPr>
+        <w:t>Stapler</w:t>
+      </w:r>
+      <w:r>
+        <w:rPr>
+          <w:b/>
+          <w:i/>
+        </w:rPr>
+        <w:t>", "</w:t>
+      </w:r>
+      <w:r>
+        <w:rPr>
+          <w:b/>
+          <w:i/>
+        </w:rPr>
+        <w:t>bottle</w:t>
+      </w:r>
+      <w:r>
+        <w:rPr>
+          <w:b/>
+          <w:i/>
+        </w:rPr>
+        <w:t>"]</w:t>
+      </w:r>
+    </w:p>
+    <w:p>
+      <w:pPr>
+        <w:spacing w:before="220"/>
+        <w:jc w:val="center"/>
+        <w:rPr>
+          <w:b/>
+          <w:i/>
+        </w:rPr>
+      </w:pPr>
+      <w:proofErr w:type="gramStart"/>
+      <w:r>
+        <w:rPr>
+          <w:b/>
+          <w:i/>
+        </w:rPr>
+        <w:t>for</w:t>
+      </w:r>
+      <w:proofErr w:type="gramEnd"/>
+      <w:r>
+        <w:rPr>
+          <w:b/>
+          <w:i/>
+        </w:rPr>
+        <w:t xml:space="preserve"> x in items</w:t>
+      </w:r>
+      <w:r>
+        <w:rPr>
+          <w:b/>
+          <w:i/>
+        </w:rPr>
+        <w:t>:</w:t>
+      </w:r>
+    </w:p>
+    <w:p>
+      <w:pPr>
+        <w:spacing w:before="220"/>
+        <w:jc w:val="center"/>
+        <w:rPr>
+          <w:b/>
+          <w:i/>
+        </w:rPr>
+      </w:pPr>
+      <w:proofErr w:type="gramStart"/>
+      <w:r>
+        <w:rPr>
+          <w:b/>
+          <w:i/>
+        </w:rPr>
+        <w:t>if</w:t>
+      </w:r>
+      <w:proofErr w:type="gramEnd"/>
+      <w:r>
+        <w:rPr>
+          <w:b/>
+          <w:i/>
+        </w:rPr>
+        <w:t xml:space="preserve"> x == "stapler</w:t>
+      </w:r>
+      <w:r>
+        <w:rPr>
+          <w:b/>
+          <w:i/>
+        </w:rPr>
+        <w:t>":</w:t>
+      </w:r>
+    </w:p>
+    <w:p>
+      <w:pPr>
+        <w:spacing w:before="220"/>
+        <w:jc w:val="center"/>
+        <w:rPr>
+          <w:b/>
+          <w:i/>
+        </w:rPr>
+      </w:pPr>
+      <w:proofErr w:type="gramStart"/>
+      <w:r>
+        <w:rPr>
+          <w:b/>
+          <w:i/>
+        </w:rPr>
+        <w:t>continue</w:t>
+      </w:r>
+      <w:proofErr w:type="gramEnd"/>
+    </w:p>
+    <w:p>
+      <w:pPr>
+        <w:spacing w:before="220"/>
+        <w:jc w:val="center"/>
+        <w:rPr>
+          <w:b/>
+          <w:i/>
+        </w:rPr>
+      </w:pPr>
+      <w:proofErr w:type="gramStart"/>
+      <w:r>
+        <w:rPr>
+          <w:b/>
+          <w:i/>
+        </w:rPr>
+        <w:t>print(</w:t>
+      </w:r>
+      <w:proofErr w:type="gramEnd"/>
+      <w:r>
+        <w:rPr>
+          <w:b/>
+          <w:i/>
+        </w:rPr>
+        <w:t>x)</w:t>
+      </w:r>
+    </w:p>
+    <w:p>
+      <w:pPr>
+        <w:spacing w:before="220"/>
+        <w:jc w:val="center"/>
+        <w:rPr>
+          <w:b/>
+          <w:i/>
+        </w:rPr>
+      </w:pPr>
+      <w:proofErr w:type="gramStart"/>
+      <w:r>
+        <w:rPr>
+          <w:b/>
+          <w:i/>
+        </w:rPr>
+        <w:t>output</w:t>
+      </w:r>
+      <w:proofErr w:type="gramEnd"/>
+      <w:r>
+        <w:rPr>
+          <w:b/>
+          <w:i/>
+        </w:rPr>
+        <w:t xml:space="preserve">:- </w:t>
+      </w:r>
+      <w:r>
+        <w:rPr>
+          <w:b/>
+          <w:i/>
+        </w:rPr>
+        <w:t>“</w:t>
+      </w:r>
+      <w:proofErr w:type="spellStart"/>
+      <w:r>
+        <w:rPr>
+          <w:b/>
+          <w:i/>
+        </w:rPr>
+        <w:t>Pin”,”bottle</w:t>
+      </w:r>
+      <w:proofErr w:type="spellEnd"/>
+      <w:r>
+        <w:rPr>
+          <w:b/>
+          <w:i/>
+        </w:rPr>
+        <w:t>”</w:t>
+      </w:r>
+    </w:p>
+    <w:p>
+      <w:pPr>
+        <w:spacing w:before="220"/>
+      </w:pPr>
+      <w:r>
+        <w:t xml:space="preserve">11. In a for loop, what is the difference between </w:t>
+      </w:r>
+      <w:proofErr w:type="gramStart"/>
+      <w:r>
+        <w:t>range(</w:t>
+      </w:r>
+      <w:proofErr w:type="gramEnd"/>
+      <w:r>
+        <w:t>10), range(0, 10), and range(0, 10, 1)?</w:t>
+      </w:r>
+    </w:p>
+    <w:p>
+      <w:pPr>
+        <w:spacing w:before="220"/>
+        <w:rPr>
+          <w:b/>
+          <w:i/>
+        </w:rPr>
+      </w:pPr>
+      <w:r>
+        <w:rPr>
+          <w:b/>
+          <w:i/>
+        </w:rPr>
+        <w:t>--</w:t>
+      </w:r>
+      <w:r>
+        <w:rPr>
+          <w:b/>
+          <w:i/>
+        </w:rPr>
+        <w:sym w:font="Wingdings" w:char="F0E0"/>
+      </w:r>
+      <w:r>
+        <w:rPr>
+          <w:b/>
+          <w:i/>
+        </w:rPr>
         <w:t xml:space="preserve"> </w:t>
       </w:r>
-      <w:r>
-        <w:rPr>
-          <w:b/>
-          <w:i/>
-        </w:rPr>
-        <w:t xml:space="preserve">spam = </w:t>
-      </w:r>
-      <w:proofErr w:type="spellStart"/>
-      <w:proofErr w:type="gramStart"/>
-      <w:r>
-        <w:rPr>
-          <w:b/>
-          <w:i/>
-        </w:rPr>
-        <w:t>int</w:t>
-      </w:r>
-      <w:proofErr w:type="spellEnd"/>
-      <w:r>
-        <w:rPr>
-          <w:b/>
-          <w:i/>
-        </w:rPr>
-        <w:t>(</w:t>
-      </w:r>
-      <w:proofErr w:type="gramEnd"/>
-      <w:r>
-        <w:rPr>
-          <w:b/>
-          <w:i/>
-        </w:rPr>
-        <w:t>input("Enter your Number:- "))</w:t>
-      </w:r>
-    </w:p>
-    <w:p>
-      <w:pPr>
-        <w:spacing w:before="220"/>
-        <w:rPr>
-          <w:b/>
-          <w:i/>
-        </w:rPr>
-      </w:pPr>
-      <w:proofErr w:type="gramStart"/>
-      <w:r>
-        <w:rPr>
-          <w:b/>
-          <w:i/>
-        </w:rPr>
-        <w:t>if</w:t>
-      </w:r>
-      <w:proofErr w:type="gramEnd"/>
-      <w:r>
-        <w:rPr>
-          <w:b/>
-          <w:i/>
-        </w:rPr>
-        <w:t xml:space="preserve"> spam==1:</w:t>
-      </w:r>
-    </w:p>
-    <w:p>
-      <w:pPr>
-        <w:spacing w:before="220"/>
-        <w:rPr>
-          <w:b/>
-          <w:i/>
-        </w:rPr>
-      </w:pPr>
-      <w:r>
-        <w:rPr>
-          <w:b/>
-          <w:i/>
-        </w:rPr>
-        <w:t xml:space="preserve">    </w:t>
-      </w:r>
-      <w:proofErr w:type="gramStart"/>
-      <w:r>
-        <w:rPr>
-          <w:b/>
-          <w:i/>
-        </w:rPr>
-        <w:t>print(</w:t>
-      </w:r>
-      <w:proofErr w:type="gramEnd"/>
-      <w:r>
-        <w:rPr>
-          <w:b/>
-          <w:i/>
-        </w:rPr>
-        <w:t>"Hello")</w:t>
-      </w:r>
-    </w:p>
-    <w:p>
-      <w:pPr>
-        <w:spacing w:before="220"/>
-        <w:rPr>
-          <w:b/>
-          <w:i/>
-        </w:rPr>
-      </w:pPr>
-      <w:proofErr w:type="spellStart"/>
-      <w:proofErr w:type="gramStart"/>
-      <w:r>
-        <w:rPr>
-          <w:b/>
-          <w:i/>
-        </w:rPr>
-        <w:t>elif</w:t>
-      </w:r>
-      <w:proofErr w:type="spellEnd"/>
-      <w:proofErr w:type="gramEnd"/>
-      <w:r>
-        <w:rPr>
-          <w:b/>
-          <w:i/>
-        </w:rPr>
-        <w:t xml:space="preserve"> spam==2:</w:t>
-      </w:r>
-    </w:p>
-    <w:p>
-      <w:pPr>
-        <w:spacing w:before="220"/>
-        <w:rPr>
-          <w:b/>
-          <w:i/>
-        </w:rPr>
-      </w:pPr>
-      <w:r>
-        <w:rPr>
-          <w:b/>
-          <w:i/>
-        </w:rPr>
-        <w:t xml:space="preserve">    </w:t>
-      </w:r>
-      <w:proofErr w:type="gramStart"/>
-      <w:r>
-        <w:rPr>
-          <w:b/>
-          <w:i/>
-        </w:rPr>
-        <w:t>print(</w:t>
-      </w:r>
-      <w:proofErr w:type="gramEnd"/>
-      <w:r>
-        <w:rPr>
-          <w:b/>
-          <w:i/>
-        </w:rPr>
-        <w:t>"Howdy")</w:t>
-      </w:r>
-    </w:p>
-    <w:p>
-      <w:pPr>
-        <w:spacing w:before="220"/>
-        <w:rPr>
-          <w:b/>
-          <w:i/>
-        </w:rPr>
-      </w:pPr>
-      <w:proofErr w:type="gramStart"/>
-      <w:r>
-        <w:rPr>
-          <w:b/>
-          <w:i/>
-        </w:rPr>
-        <w:t>else</w:t>
-      </w:r>
-      <w:proofErr w:type="gramEnd"/>
-      <w:r>
-        <w:rPr>
-          <w:b/>
-          <w:i/>
-        </w:rPr>
-        <w:t>:</w:t>
-      </w:r>
-    </w:p>
-    <w:p>
-      <w:pPr>
-        <w:spacing w:before="220"/>
-        <w:rPr>
-          <w:b/>
-          <w:i/>
-        </w:rPr>
-      </w:pPr>
-      <w:r>
-        <w:rPr>
-          <w:b/>
-          <w:i/>
-        </w:rPr>
-        <w:t xml:space="preserve">    </w:t>
-      </w:r>
-      <w:proofErr w:type="gramStart"/>
-      <w:r>
-        <w:rPr>
-          <w:b/>
-          <w:i/>
-        </w:rPr>
-        <w:t>print(</w:t>
-      </w:r>
-      <w:proofErr w:type="gramEnd"/>
-      <w:r>
-        <w:rPr>
-          <w:b/>
-          <w:i/>
-        </w:rPr>
-        <w:t>"Greetings")</w:t>
-      </w:r>
-    </w:p>
-    <w:p>
-      <w:pPr>
-        <w:spacing w:before="220"/>
-      </w:pPr>
-    </w:p>
-    <w:p>
-      <w:pPr>
-        <w:spacing w:before="220"/>
-      </w:pPr>
-      <w:proofErr w:type="gramStart"/>
-      <w:r>
-        <w:t>9.If</w:t>
-      </w:r>
-      <w:proofErr w:type="gramEnd"/>
-      <w:r>
-        <w:t xml:space="preserve"> your programme is stuck in an endless loop, what keys you’ll press?</w:t>
-      </w:r>
-    </w:p>
-    <w:p>
-      <w:pPr>
-        <w:spacing w:before="220"/>
-        <w:rPr>
-          <w:b/>
-          <w:i/>
-        </w:rPr>
-      </w:pPr>
-      <w:r>
-        <w:rPr>
-          <w:b/>
-          <w:i/>
-        </w:rPr>
-        <w:t>-</w:t>
-      </w:r>
-      <w:r>
-        <w:rPr>
-          <w:b/>
-          <w:i/>
+      <w:proofErr w:type="gramStart"/>
+      <w:r>
+        <w:rPr>
+          <w:b/>
+          <w:i/>
+          <w:u w:val="single"/>
+        </w:rPr>
+        <w:t>range(</w:t>
+      </w:r>
+      <w:proofErr w:type="gramEnd"/>
+      <w:r>
+        <w:rPr>
+          <w:b/>
+          <w:i/>
+          <w:u w:val="single"/>
+        </w:rPr>
+        <w:t>10)-</w:t>
+      </w:r>
+      <w:r>
+        <w:rPr>
+          <w:b/>
+          <w:i/>
+          <w:u w:val="single"/>
         </w:rPr>
         <w:sym w:font="Wingdings" w:char="F0E0"/>
       </w:r>
@@ -1586,113 +2164,7 @@
           <w:b/>
           <w:i/>
         </w:rPr>
-        <w:t xml:space="preserve"> We will break the loop by pressing ctrl + c.</w:t>
-      </w:r>
-    </w:p>
-    <w:p>
-      <w:pPr>
-        <w:spacing w:before="220"/>
-      </w:pPr>
-      <w:r>
-        <w:t>10. How can you tell the difference between break and continue?</w:t>
-      </w:r>
-    </w:p>
-    <w:p>
-      <w:pPr>
-        <w:spacing w:before="220"/>
-        <w:rPr>
-          <w:b/>
-          <w:i/>
-        </w:rPr>
-      </w:pPr>
-      <w:r>
-        <w:rPr>
-          <w:b/>
-          <w:i/>
-        </w:rPr>
-        <w:t>-</w:t>
-      </w:r>
-      <w:r>
-        <w:rPr>
-          <w:b/>
-          <w:i/>
-        </w:rPr>
-        <w:sym w:font="Wingdings" w:char="F0E0"/>
-      </w:r>
-      <w:r>
-        <w:rPr>
-          <w:b/>
-          <w:i/>
-        </w:rPr>
-        <w:t xml:space="preserve"> Break is used to exit from given program or in from While loop. When the code ends then program pick another line for execution and if condition doesn’t satisfied then it will exit from While loop.</w:t>
-      </w:r>
-    </w:p>
-    <w:p>
-      <w:pPr>
-        <w:spacing w:before="220"/>
-        <w:jc w:val="center"/>
-        <w:rPr>
-          <w:b/>
-          <w:i/>
-        </w:rPr>
-      </w:pPr>
-      <w:proofErr w:type="gramStart"/>
-      <w:r>
-        <w:rPr>
-          <w:b/>
-          <w:i/>
-        </w:rPr>
-        <w:t>items</w:t>
-      </w:r>
-      <w:proofErr w:type="gramEnd"/>
-      <w:r>
-        <w:rPr>
-          <w:b/>
-          <w:i/>
-        </w:rPr>
-        <w:t xml:space="preserve"> = ["</w:t>
-      </w:r>
-      <w:r>
-        <w:rPr>
-          <w:b/>
-          <w:i/>
-        </w:rPr>
-        <w:t>Pin”</w:t>
-      </w:r>
-      <w:r>
-        <w:rPr>
-          <w:b/>
-          <w:i/>
-        </w:rPr>
-        <w:t>, "</w:t>
-      </w:r>
-      <w:r>
-        <w:rPr>
-          <w:b/>
-          <w:i/>
-        </w:rPr>
-        <w:t>Stapler</w:t>
-      </w:r>
-      <w:r>
-        <w:rPr>
-          <w:b/>
-          <w:i/>
-        </w:rPr>
-        <w:t>", "</w:t>
-      </w:r>
-      <w:r>
-        <w:rPr>
-          <w:b/>
-          <w:i/>
-        </w:rPr>
-        <w:t>Bottle</w:t>
-      </w:r>
-      <w:r>
-        <w:rPr>
-          <w:b/>
-          <w:i/>
-        </w:rPr>
-        <w:t>"]</w:t>
+        <w:t xml:space="preserve"> it will show number from 0 to 10.</w:t>
       </w:r>
     </w:p>
     <w:p>
@@ -1718,534 +2190,25 @@
           <w:b/>
           <w:i/>
         </w:rPr>
-        <w:t xml:space="preserve"> x in </w:t>
-      </w:r>
-      <w:proofErr w:type="spellStart"/>
-      <w:r>
-        <w:rPr>
-          <w:b/>
-          <w:i/>
-        </w:rPr>
-        <w:t>tems</w:t>
-      </w:r>
-      <w:proofErr w:type="spellEnd"/>
-      <w:r>
-        <w:rPr>
-          <w:b/>
-          <w:i/>
-        </w:rPr>
-        <w:t>:</w:t>
-      </w:r>
-    </w:p>
-    <w:p>
-      <w:pPr>
-        <w:spacing w:before="220"/>
-        <w:jc w:val="center"/>
-        <w:rPr>
-          <w:b/>
-          <w:i/>
-        </w:rPr>
-      </w:pPr>
-      <w:proofErr w:type="gramStart"/>
-      <w:r>
-        <w:rPr>
-          <w:b/>
-          <w:i/>
-        </w:rPr>
-        <w:t>print(</w:t>
-      </w:r>
-      <w:proofErr w:type="gramEnd"/>
-      <w:r>
-        <w:rPr>
-          <w:b/>
-          <w:i/>
-        </w:rPr>
-        <w:t>x)</w:t>
-      </w:r>
-    </w:p>
-    <w:p>
-      <w:pPr>
-        <w:spacing w:before="220"/>
-        <w:jc w:val="center"/>
-        <w:rPr>
-          <w:b/>
-          <w:i/>
-        </w:rPr>
-      </w:pPr>
-      <w:proofErr w:type="gramStart"/>
-      <w:r>
-        <w:rPr>
-          <w:b/>
-          <w:i/>
-        </w:rPr>
-        <w:t>if</w:t>
-      </w:r>
-      <w:proofErr w:type="gramEnd"/>
-      <w:r>
-        <w:rPr>
-          <w:b/>
-          <w:i/>
-        </w:rPr>
-        <w:t xml:space="preserve"> x == "stapler</w:t>
-      </w:r>
-      <w:r>
-        <w:rPr>
-          <w:b/>
-          <w:i/>
-        </w:rPr>
-        <w:t>":</w:t>
-      </w:r>
-    </w:p>
-    <w:p>
-      <w:pPr>
-        <w:spacing w:before="220"/>
-        <w:jc w:val="center"/>
-        <w:rPr>
-          <w:b/>
-          <w:i/>
-        </w:rPr>
-      </w:pPr>
-      <w:proofErr w:type="gramStart"/>
-      <w:r>
-        <w:rPr>
-          <w:b/>
-          <w:i/>
-        </w:rPr>
-        <w:t>break</w:t>
-      </w:r>
-      <w:proofErr w:type="gramEnd"/>
-    </w:p>
-    <w:p>
-      <w:pPr>
-        <w:spacing w:before="220"/>
-        <w:jc w:val="center"/>
-        <w:rPr>
-          <w:b/>
-          <w:i/>
-        </w:rPr>
-      </w:pPr>
-      <w:r>
-        <w:rPr>
-          <w:b/>
-          <w:i/>
-        </w:rPr>
-        <w:t>output</w:t>
-      </w:r>
-      <w:proofErr w:type="gramStart"/>
-      <w:r>
-        <w:rPr>
-          <w:b/>
-          <w:i/>
-        </w:rPr>
-        <w:t>:-</w:t>
-      </w:r>
-      <w:proofErr w:type="gramEnd"/>
-      <w:r>
-        <w:rPr>
-          <w:b/>
-          <w:i/>
-        </w:rPr>
-        <w:t xml:space="preserve"> “</w:t>
-      </w:r>
-      <w:proofErr w:type="spellStart"/>
-      <w:r>
-        <w:rPr>
-          <w:b/>
-          <w:i/>
-        </w:rPr>
-        <w:t>pin”,””Stapler</w:t>
-      </w:r>
-      <w:proofErr w:type="spellEnd"/>
-      <w:r>
-        <w:rPr>
-          <w:b/>
-          <w:i/>
-        </w:rPr>
-        <w:t>”</w:t>
-      </w:r>
-    </w:p>
-    <w:p>
-      <w:pPr>
-        <w:spacing w:before="220"/>
-        <w:rPr>
-          <w:b/>
-          <w:i/>
-        </w:rPr>
-      </w:pPr>
-      <w:r>
-        <w:rPr>
-          <w:b/>
-          <w:i/>
-        </w:rPr>
-        <w:t>-</w:t>
-      </w:r>
-      <w:r>
-        <w:rPr>
-          <w:b/>
-          <w:i/>
-        </w:rPr>
-        <w:sym w:font="Wingdings" w:char="F0E0"/>
-      </w:r>
-      <w:r>
-        <w:rPr>
-          <w:b/>
-          <w:i/>
-        </w:rPr>
-        <w:t xml:space="preserve"> Continue statement is used to skip the code within loop.</w:t>
-      </w:r>
-    </w:p>
-    <w:p>
-      <w:pPr>
-        <w:spacing w:before="220"/>
-        <w:jc w:val="center"/>
-        <w:rPr>
-          <w:b/>
-          <w:i/>
-        </w:rPr>
-      </w:pPr>
-      <w:proofErr w:type="gramStart"/>
-      <w:r>
-        <w:rPr>
-          <w:b/>
-          <w:i/>
-        </w:rPr>
-        <w:t>items</w:t>
-      </w:r>
-      <w:proofErr w:type="gramEnd"/>
-      <w:r>
-        <w:rPr>
-          <w:b/>
-          <w:i/>
-        </w:rPr>
-        <w:t xml:space="preserve"> = [“Pin</w:t>
-      </w:r>
-      <w:r>
-        <w:rPr>
-          <w:b/>
-          <w:i/>
-        </w:rPr>
-        <w:t>", "</w:t>
-      </w:r>
-      <w:r>
-        <w:rPr>
-          <w:b/>
-          <w:i/>
-        </w:rPr>
-        <w:t>Stapler</w:t>
-      </w:r>
-      <w:r>
-        <w:rPr>
-          <w:b/>
-          <w:i/>
-        </w:rPr>
-        <w:t>", "</w:t>
-      </w:r>
-      <w:r>
-        <w:rPr>
-          <w:b/>
-          <w:i/>
-        </w:rPr>
-        <w:t>bottle</w:t>
-      </w:r>
-      <w:r>
-        <w:rPr>
-          <w:b/>
-          <w:i/>
-        </w:rPr>
-        <w:t>"]</w:t>
-      </w:r>
-    </w:p>
-    <w:p>
-      <w:pPr>
-        <w:spacing w:before="220"/>
-        <w:jc w:val="center"/>
-        <w:rPr>
-          <w:b/>
-          <w:i/>
-        </w:rPr>
-      </w:pPr>
-      <w:proofErr w:type="gramStart"/>
-      <w:r>
-        <w:rPr>
-          <w:b/>
-          <w:i/>
-        </w:rPr>
-        <w:t>for</w:t>
-      </w:r>
-      <w:proofErr w:type="gramEnd"/>
-      <w:r>
-        <w:rPr>
-          <w:b/>
-          <w:i/>
-        </w:rPr>
-        <w:t xml:space="preserve"> x in items</w:t>
-      </w:r>
-      <w:r>
-        <w:rPr>
-          <w:b/>
-          <w:i/>
-        </w:rPr>
-        <w:t>:</w:t>
-      </w:r>
-    </w:p>
-    <w:p>
-      <w:pPr>
-        <w:spacing w:before="220"/>
-        <w:jc w:val="center"/>
-        <w:rPr>
-          <w:b/>
-          <w:i/>
-        </w:rPr>
-      </w:pPr>
-      <w:proofErr w:type="gramStart"/>
-      <w:r>
-        <w:rPr>
-          <w:b/>
-          <w:i/>
-        </w:rPr>
-        <w:t>if</w:t>
-      </w:r>
-      <w:proofErr w:type="gramEnd"/>
-      <w:r>
-        <w:rPr>
-          <w:b/>
-          <w:i/>
-        </w:rPr>
-        <w:t xml:space="preserve"> x == "stapler</w:t>
-      </w:r>
-      <w:r>
-        <w:rPr>
-          <w:b/>
-          <w:i/>
-        </w:rPr>
-        <w:t>":</w:t>
-      </w:r>
-    </w:p>
-    <w:p>
-      <w:pPr>
-        <w:spacing w:before="220"/>
-        <w:jc w:val="center"/>
-        <w:rPr>
-          <w:b/>
-          <w:i/>
-        </w:rPr>
-      </w:pPr>
-      <w:proofErr w:type="gramStart"/>
-      <w:r>
-        <w:rPr>
-          <w:b/>
-          <w:i/>
-        </w:rPr>
-        <w:t>continue</w:t>
-      </w:r>
-      <w:proofErr w:type="gramEnd"/>
-    </w:p>
-    <w:p>
-      <w:pPr>
-        <w:spacing w:before="220"/>
-        <w:jc w:val="center"/>
-        <w:rPr>
-          <w:b/>
-          <w:i/>
-        </w:rPr>
-      </w:pPr>
-      <w:proofErr w:type="gramStart"/>
-      <w:r>
-        <w:rPr>
-          <w:b/>
-          <w:i/>
-        </w:rPr>
-        <w:t>print(</w:t>
-      </w:r>
-      <w:proofErr w:type="gramEnd"/>
-      <w:r>
-        <w:rPr>
-          <w:b/>
-          <w:i/>
-        </w:rPr>
-        <w:t>x)</w:t>
-      </w:r>
-    </w:p>
-    <w:p>
-      <w:pPr>
-        <w:spacing w:before="220"/>
-        <w:jc w:val="center"/>
-        <w:rPr>
-          <w:b/>
-          <w:i/>
-        </w:rPr>
-      </w:pPr>
-      <w:proofErr w:type="gramStart"/>
-      <w:r>
-        <w:rPr>
-          <w:b/>
-          <w:i/>
-        </w:rPr>
-        <w:t>output</w:t>
-      </w:r>
-      <w:proofErr w:type="gramEnd"/>
-      <w:r>
-        <w:rPr>
-          <w:b/>
-          <w:i/>
-        </w:rPr>
-        <w:t xml:space="preserve">:- </w:t>
-      </w:r>
-      <w:r>
-        <w:rPr>
-          <w:b/>
-          <w:i/>
-        </w:rPr>
-        <w:t>“</w:t>
-      </w:r>
-      <w:proofErr w:type="spellStart"/>
-      <w:r>
-        <w:rPr>
-          <w:b/>
-          <w:i/>
-        </w:rPr>
-        <w:t>Pin”,”bottle</w:t>
-      </w:r>
-      <w:proofErr w:type="spellEnd"/>
-      <w:r>
-        <w:rPr>
-          <w:b/>
-          <w:i/>
-        </w:rPr>
-        <w:t>”</w:t>
-      </w:r>
-    </w:p>
-    <w:p>
-      <w:pPr>
-        <w:spacing w:before="220"/>
-      </w:pPr>
-      <w:r>
-        <w:t xml:space="preserve">11. In a for loop, what is the difference between </w:t>
-      </w:r>
-      <w:proofErr w:type="gramStart"/>
-      <w:r>
-        <w:t>range(</w:t>
-      </w:r>
-      <w:proofErr w:type="gramEnd"/>
-      <w:r>
-        <w:t>10), range</w:t>
-      </w:r>
-      <w:r>
-        <w:t>(0, 10), and range(0, 10, 1)?</w:t>
-      </w:r>
-    </w:p>
-    <w:p>
-      <w:pPr>
-        <w:spacing w:before="220"/>
-        <w:rPr>
-          <w:b/>
-          <w:i/>
-        </w:rPr>
-      </w:pPr>
+        <w:t xml:space="preserve"> x in range(10):</w:t>
+      </w:r>
+    </w:p>
+    <w:p>
+      <w:pPr>
+        <w:spacing w:before="220"/>
+        <w:jc w:val="center"/>
+        <w:rPr>
+          <w:b/>
+          <w:i/>
+        </w:rPr>
+      </w:pPr>
+      <w:proofErr w:type="gramStart"/>
       <w:r>
         <w:rPr>
           <w:b/>
           <w:i/>
         </w:rPr>
         <w:lastRenderedPageBreak/>
-        <w:t>--</w:t>
-      </w:r>
-      <w:r>
-        <w:rPr>
-          <w:b/>
-          <w:i/>
-        </w:rPr>
-        <w:sym w:font="Wingdings" w:char="F0E0"/>
-      </w:r>
-      <w:r>
-        <w:rPr>
-          <w:b/>
-          <w:i/>
-        </w:rPr>
-        <w:t xml:space="preserve"> </w:t>
-      </w:r>
-      <w:proofErr w:type="gramStart"/>
-      <w:r>
-        <w:rPr>
-          <w:b/>
-          <w:i/>
-          <w:u w:val="single"/>
-        </w:rPr>
-        <w:t>range(</w:t>
-      </w:r>
-      <w:proofErr w:type="gramEnd"/>
-      <w:r>
-        <w:rPr>
-          <w:b/>
-          <w:i/>
-          <w:u w:val="single"/>
-        </w:rPr>
-        <w:t>10)-</w:t>
-      </w:r>
-      <w:r>
-        <w:rPr>
-          <w:b/>
-          <w:i/>
-          <w:u w:val="single"/>
-        </w:rPr>
-        <w:sym w:font="Wingdings" w:char="F0E0"/>
-      </w:r>
-      <w:r>
-        <w:rPr>
-          <w:b/>
-          <w:i/>
-        </w:rPr>
-        <w:t xml:space="preserve"> it will show number from 0 to 10.</w:t>
-      </w:r>
-    </w:p>
-    <w:p>
-      <w:pPr>
-        <w:spacing w:before="220"/>
-        <w:jc w:val="center"/>
-        <w:rPr>
-          <w:b/>
-          <w:i/>
-        </w:rPr>
-      </w:pPr>
-      <w:proofErr w:type="gramStart"/>
-      <w:r>
-        <w:rPr>
-          <w:b/>
-          <w:i/>
-        </w:rPr>
-        <w:t>for</w:t>
-      </w:r>
-      <w:proofErr w:type="gramEnd"/>
-      <w:r>
-        <w:rPr>
-          <w:b/>
-          <w:i/>
-        </w:rPr>
-        <w:t xml:space="preserve"> x in range(10</w:t>
-      </w:r>
-      <w:r>
-        <w:rPr>
-          <w:b/>
-          <w:i/>
-        </w:rPr>
-        <w:t>):</w:t>
-      </w:r>
-    </w:p>
-    <w:p>
-      <w:pPr>
-        <w:spacing w:before="220"/>
-        <w:jc w:val="center"/>
-        <w:rPr>
-          <w:b/>
-          <w:i/>
-        </w:rPr>
-      </w:pPr>
-      <w:proofErr w:type="gramStart"/>
-      <w:r>
-        <w:rPr>
-          <w:b/>
-          <w:i/>
-        </w:rPr>
         <w:t>print(</w:t>
       </w:r>
       <w:proofErr w:type="gramEnd"/>

</xml_diff>